<commit_message>
Modificaciones 30/8. Cambios en pseudocodigo y diagramas para que esten en concordancia entre ellos.
</commit_message>
<xml_diff>
--- a/Clase hijo MapaNivel3.docx
+++ b/Clase hijo MapaNivel3.docx
@@ -78,23 +78,269 @@
         <w:t>// agregar diez enemigos</w:t>
       </w:r>
       <w:r>
-        <w:t xml:space="preserve"> más</w:t>
+        <w:t xml:space="preserve"> más </w:t>
+      </w:r>
+      <w:r>
+        <w:t>al mapa</w:t>
+      </w:r>
+    </w:p>
+    <w:p>
+      <w:pPr>
+        <w:ind w:firstLine="708"/>
+      </w:pPr>
+      <w:r>
+        <w:t xml:space="preserve">Entero: </w:t>
+      </w:r>
+      <w:proofErr w:type="spellStart"/>
+      <w:proofErr w:type="gramStart"/>
+      <w:r>
+        <w:t>i,j</w:t>
+      </w:r>
+      <w:proofErr w:type="spellEnd"/>
+      <w:proofErr w:type="gramEnd"/>
+    </w:p>
+    <w:p>
+      <w:pPr>
+        <w:ind w:firstLine="708"/>
+      </w:pPr>
+      <w:r>
+        <w:t xml:space="preserve">i </w:t>
+      </w:r>
+      <w:r>
+        <w:sym w:font="Wingdings" w:char="F0DF"/>
+      </w:r>
+      <w:r>
+        <w:t xml:space="preserve"> 0</w:t>
+      </w:r>
+    </w:p>
+    <w:p>
+      <w:pPr>
+        <w:ind w:firstLine="708"/>
+      </w:pPr>
+      <w:r>
+        <w:t xml:space="preserve">j </w:t>
+      </w:r>
+      <w:r>
+        <w:sym w:font="Wingdings" w:char="F0DF"/>
+      </w:r>
+      <w:r>
+        <w:t xml:space="preserve"> 0</w:t>
+      </w:r>
+    </w:p>
+    <w:p>
+      <w:pPr>
+        <w:ind w:firstLine="708"/>
+      </w:pPr>
+      <w:r>
+        <w:t>Enemigo: e</w:t>
+      </w:r>
+    </w:p>
+    <w:p>
+      <w:pPr>
+        <w:ind w:firstLine="708"/>
+      </w:pPr>
+      <w:r>
+        <w:t>Entero: k</w:t>
+      </w:r>
+    </w:p>
+    <w:p>
+      <w:pPr>
+        <w:ind w:firstLine="708"/>
+      </w:pPr>
+      <w:r>
+        <w:t>Inteligencia: i</w:t>
+      </w:r>
+    </w:p>
+    <w:p>
+      <w:pPr>
+        <w:ind w:firstLine="708"/>
+      </w:pPr>
+      <w:r>
+        <w:t>Arma: a</w:t>
+      </w:r>
+    </w:p>
+    <w:p>
+      <w:pPr>
+        <w:ind w:firstLine="708"/>
+      </w:pPr>
+      <w:r>
+        <w:t xml:space="preserve">k </w:t>
+      </w:r>
+      <w:r>
+        <w:sym w:font="Wingdings" w:char="F0DF"/>
+      </w:r>
+      <w:r>
+        <w:t xml:space="preserve"> 0</w:t>
+      </w:r>
+    </w:p>
+    <w:p>
+      <w:pPr>
+        <w:ind w:firstLine="708"/>
+      </w:pPr>
+      <w:r>
+        <w:t xml:space="preserve">mientras k &lt; </w:t>
+      </w:r>
+      <w:r>
+        <w:t>2</w:t>
+      </w:r>
+    </w:p>
+    <w:p>
+      <w:pPr>
+        <w:ind w:left="708" w:firstLine="708"/>
+      </w:pPr>
+      <w:r>
+        <w:t>mientras posición (</w:t>
+      </w:r>
+      <w:proofErr w:type="spellStart"/>
+      <w:proofErr w:type="gramStart"/>
+      <w:r>
+        <w:t>i,j</w:t>
+      </w:r>
+      <w:proofErr w:type="spellEnd"/>
+      <w:proofErr w:type="gramEnd"/>
+      <w:r>
+        <w:t>) en matriz no es nula</w:t>
+      </w:r>
+    </w:p>
+    <w:p>
+      <w:pPr>
+        <w:ind w:left="1416" w:firstLine="708"/>
+      </w:pPr>
+      <w:r>
+        <w:t xml:space="preserve">j </w:t>
+      </w:r>
+      <w:r>
+        <w:sym w:font="Wingdings" w:char="F0DF"/>
+      </w:r>
+      <w:r>
+        <w:t xml:space="preserve"> j+1</w:t>
+      </w:r>
+    </w:p>
+    <w:p>
+      <w:pPr>
+        <w:ind w:left="1416" w:firstLine="708"/>
+      </w:pPr>
+      <w:r>
+        <w:t xml:space="preserve"> </w:t>
+      </w:r>
+      <w:proofErr w:type="spellStart"/>
+      <w:r>
+        <w:t>si</w:t>
+      </w:r>
+      <w:proofErr w:type="spellEnd"/>
+      <w:r>
+        <w:t xml:space="preserve"> j &gt;</w:t>
+      </w:r>
+      <w:r>
+        <w:t>=</w:t>
       </w:r>
       <w:bookmarkStart w:id="0" w:name="_GoBack"/>
       <w:bookmarkEnd w:id="0"/>
       <w:r>
         <w:t xml:space="preserve"> </w:t>
       </w:r>
-      <w:r>
-        <w:t>al mapa</w:t>
-      </w:r>
-    </w:p>
-    <w:p>
-      <w:pPr>
-        <w:ind w:firstLine="708"/>
-      </w:pPr>
-      <w:r>
-        <w:t xml:space="preserve">Entero: </w:t>
+      <w:proofErr w:type="spellStart"/>
+      <w:r>
+        <w:t>cant</w:t>
+      </w:r>
+      <w:proofErr w:type="spellEnd"/>
+      <w:r>
+        <w:t xml:space="preserve"> columnas matriz</w:t>
+      </w:r>
+    </w:p>
+    <w:p>
+      <w:pPr>
+        <w:ind w:firstLine="708"/>
+      </w:pPr>
+      <w:r>
+        <w:tab/>
+      </w:r>
+      <w:r>
+        <w:tab/>
+      </w:r>
+      <w:r>
+        <w:tab/>
+        <w:t xml:space="preserve">i </w:t>
+      </w:r>
+      <w:r>
+        <w:sym w:font="Wingdings" w:char="F0DF"/>
+      </w:r>
+      <w:r>
+        <w:t xml:space="preserve"> i+1</w:t>
+      </w:r>
+    </w:p>
+    <w:p>
+      <w:pPr>
+        <w:ind w:firstLine="708"/>
+      </w:pPr>
+      <w:r>
+        <w:tab/>
+      </w:r>
+      <w:r>
+        <w:tab/>
+      </w:r>
+      <w:r>
+        <w:tab/>
+        <w:t xml:space="preserve">j </w:t>
+      </w:r>
+      <w:r>
+        <w:sym w:font="Wingdings" w:char="F0DF"/>
+      </w:r>
+      <w:r>
+        <w:t xml:space="preserve"> 0</w:t>
+      </w:r>
+    </w:p>
+    <w:p>
+      <w:pPr>
+        <w:ind w:firstLine="708"/>
+      </w:pPr>
+      <w:r>
+        <w:tab/>
+      </w:r>
+      <w:proofErr w:type="spellStart"/>
+      <w:r>
+        <w:t>e</w:t>
+      </w:r>
+      <w:proofErr w:type="spellEnd"/>
+      <w:r>
+        <w:t xml:space="preserve"> </w:t>
+      </w:r>
+      <w:r>
+        <w:sym w:font="Wingdings" w:char="F0DF"/>
+      </w:r>
+      <w:r>
+        <w:t xml:space="preserve"> nuevo Enemigo</w:t>
+      </w:r>
+    </w:p>
+    <w:p>
+      <w:pPr>
+        <w:ind w:left="708" w:firstLine="708"/>
+      </w:pPr>
+      <w:r>
+        <w:t>i</w:t>
+      </w:r>
+      <w:r>
+        <w:sym w:font="Wingdings" w:char="F0DF"/>
+      </w:r>
+      <w:r>
+        <w:t xml:space="preserve"> nueva Kamikaze</w:t>
+      </w:r>
+    </w:p>
+    <w:p>
+      <w:pPr>
+        <w:ind w:left="708" w:firstLine="708"/>
+      </w:pPr>
+      <w:r>
+        <w:t>asociar inteligencia a enemigo</w:t>
+      </w:r>
+    </w:p>
+    <w:p>
+      <w:pPr>
+        <w:ind w:left="708" w:firstLine="708"/>
+      </w:pPr>
+      <w:bookmarkStart w:id="1" w:name="_Hlk523260445"/>
+      <w:r>
+        <w:t>posición (</w:t>
       </w:r>
       <w:proofErr w:type="spellStart"/>
       <w:proofErr w:type="gramStart"/>
@@ -103,18 +349,154 @@
       </w:r>
       <w:proofErr w:type="spellEnd"/>
       <w:proofErr w:type="gramEnd"/>
-    </w:p>
-    <w:p>
-      <w:pPr>
-        <w:ind w:firstLine="708"/>
-      </w:pPr>
-      <w:r>
+      <w:r>
+        <w:t xml:space="preserve">) en matriz </w:t>
+      </w:r>
+      <w:r>
+        <w:sym w:font="Wingdings" w:char="F0DF"/>
+      </w:r>
+      <w:r>
+        <w:t xml:space="preserve"> e</w:t>
+      </w:r>
+      <w:bookmarkEnd w:id="1"/>
+    </w:p>
+    <w:p>
+      <w:pPr>
+        <w:ind w:left="708" w:firstLine="708"/>
+      </w:pPr>
+      <w:r>
+        <w:t xml:space="preserve">k </w:t>
+      </w:r>
+      <w:r>
+        <w:sym w:font="Wingdings" w:char="F0DF"/>
+      </w:r>
+      <w:r>
+        <w:t xml:space="preserve"> k+1</w:t>
+      </w:r>
+    </w:p>
+    <w:p>
+      <w:pPr>
+        <w:ind w:firstLine="708"/>
+      </w:pPr>
+      <w:r>
+        <w:t xml:space="preserve">k </w:t>
+      </w:r>
+      <w:r>
+        <w:sym w:font="Wingdings" w:char="F0DF"/>
+      </w:r>
+      <w:r>
+        <w:t xml:space="preserve"> 0</w:t>
+      </w:r>
+    </w:p>
+    <w:p>
+      <w:pPr>
+        <w:ind w:firstLine="708"/>
+      </w:pPr>
+      <w:r>
+        <w:t>mientras k &lt; 2</w:t>
+      </w:r>
+    </w:p>
+    <w:p>
+      <w:pPr>
+        <w:ind w:left="708" w:firstLine="708"/>
+      </w:pPr>
+      <w:r>
+        <w:t>mientras posición (</w:t>
+      </w:r>
+      <w:proofErr w:type="spellStart"/>
+      <w:proofErr w:type="gramStart"/>
+      <w:r>
+        <w:t>i,j</w:t>
+      </w:r>
+      <w:proofErr w:type="spellEnd"/>
+      <w:proofErr w:type="gramEnd"/>
+      <w:r>
+        <w:t>) en matriz no es nula</w:t>
+      </w:r>
+    </w:p>
+    <w:p>
+      <w:pPr>
+        <w:ind w:left="1416" w:firstLine="708"/>
+      </w:pPr>
+      <w:r>
+        <w:t xml:space="preserve">j </w:t>
+      </w:r>
+      <w:r>
+        <w:sym w:font="Wingdings" w:char="F0DF"/>
+      </w:r>
+      <w:r>
+        <w:t xml:space="preserve"> j+1</w:t>
+      </w:r>
+    </w:p>
+    <w:p>
+      <w:pPr>
+        <w:ind w:left="1416" w:firstLine="708"/>
+      </w:pPr>
+      <w:r>
+        <w:t xml:space="preserve"> </w:t>
+      </w:r>
+      <w:proofErr w:type="spellStart"/>
+      <w:r>
+        <w:t>si</w:t>
+      </w:r>
+      <w:proofErr w:type="spellEnd"/>
+      <w:r>
+        <w:t xml:space="preserve"> j &gt;</w:t>
+      </w:r>
+      <w:r>
+        <w:t>=</w:t>
+      </w:r>
+      <w:r>
+        <w:t xml:space="preserve"> </w:t>
+      </w:r>
+      <w:proofErr w:type="spellStart"/>
+      <w:r>
+        <w:t>cant</w:t>
+      </w:r>
+      <w:proofErr w:type="spellEnd"/>
+      <w:r>
+        <w:t xml:space="preserve"> columnas matriz</w:t>
+      </w:r>
+    </w:p>
+    <w:p>
+      <w:pPr>
+        <w:ind w:firstLine="708"/>
+      </w:pPr>
+      <w:r>
+        <w:tab/>
+      </w:r>
+      <w:r>
+        <w:tab/>
+      </w:r>
+      <w:r>
+        <w:tab/>
         <w:t xml:space="preserve">i </w:t>
       </w:r>
       <w:r>
         <w:sym w:font="Wingdings" w:char="F0DF"/>
       </w:r>
       <w:r>
+        <w:t xml:space="preserve"> i+1</w:t>
+      </w:r>
+    </w:p>
+    <w:p>
+      <w:pPr>
+        <w:ind w:firstLine="708"/>
+      </w:pPr>
+      <w:r>
+        <w:tab/>
+      </w:r>
+      <w:r>
+        <w:tab/>
+      </w:r>
+      <w:r>
+        <w:tab/>
+        <w:t xml:space="preserve">j </w:t>
+      </w:r>
+      <w:r>
+        <w:sym w:font="Wingdings" w:char="F0DF"/>
+      </w:r>
+      <w:r>
         <w:t xml:space="preserve"> 0</w:t>
       </w:r>
     </w:p>
@@ -123,12 +505,210 @@
         <w:ind w:firstLine="708"/>
       </w:pPr>
       <w:r>
+        <w:tab/>
+      </w:r>
+      <w:proofErr w:type="spellStart"/>
+      <w:r>
+        <w:t>e</w:t>
+      </w:r>
+      <w:proofErr w:type="spellEnd"/>
+      <w:r>
+        <w:t xml:space="preserve"> </w:t>
+      </w:r>
+      <w:r>
+        <w:sym w:font="Wingdings" w:char="F0DF"/>
+      </w:r>
+      <w:r>
+        <w:t xml:space="preserve"> nuevo Enemigo</w:t>
+      </w:r>
+    </w:p>
+    <w:p>
+      <w:pPr>
+        <w:ind w:left="708" w:firstLine="708"/>
+      </w:pPr>
+      <w:r>
+        <w:t>i</w:t>
+      </w:r>
+      <w:r>
+        <w:sym w:font="Wingdings" w:char="F0DF"/>
+      </w:r>
+      <w:r>
+        <w:t xml:space="preserve"> nueva </w:t>
+      </w:r>
+      <w:r>
+        <w:t>Bobo</w:t>
+      </w:r>
+    </w:p>
+    <w:p>
+      <w:pPr>
+        <w:ind w:left="708" w:firstLine="708"/>
+      </w:pPr>
+      <w:r>
+        <w:lastRenderedPageBreak/>
+        <w:t>asociar inteligencia a enemigo</w:t>
+      </w:r>
+    </w:p>
+    <w:p>
+      <w:pPr>
+        <w:ind w:left="708" w:firstLine="708"/>
+      </w:pPr>
+      <w:r>
+        <w:t>posición (</w:t>
+      </w:r>
+      <w:proofErr w:type="spellStart"/>
+      <w:proofErr w:type="gramStart"/>
+      <w:r>
+        <w:t>i,j</w:t>
+      </w:r>
+      <w:proofErr w:type="spellEnd"/>
+      <w:proofErr w:type="gramEnd"/>
+      <w:r>
+        <w:t xml:space="preserve">) en matriz </w:t>
+      </w:r>
+      <w:r>
+        <w:sym w:font="Wingdings" w:char="F0DF"/>
+      </w:r>
+      <w:r>
+        <w:t xml:space="preserve"> e</w:t>
+      </w:r>
+    </w:p>
+    <w:p>
+      <w:pPr>
+        <w:ind w:left="708" w:firstLine="708"/>
+      </w:pPr>
+      <w:r>
+        <w:t xml:space="preserve">k </w:t>
+      </w:r>
+      <w:r>
+        <w:sym w:font="Wingdings" w:char="F0DF"/>
+      </w:r>
+      <w:r>
+        <w:t xml:space="preserve"> k+1</w:t>
+      </w:r>
+    </w:p>
+    <w:p>
+      <w:pPr>
+        <w:ind w:firstLine="708"/>
+      </w:pPr>
+      <w:r>
+        <w:t xml:space="preserve">k </w:t>
+      </w:r>
+      <w:r>
+        <w:sym w:font="Wingdings" w:char="F0DF"/>
+      </w:r>
+      <w:r>
+        <w:t xml:space="preserve"> 0</w:t>
+      </w:r>
+    </w:p>
+    <w:p>
+      <w:pPr>
+        <w:ind w:firstLine="708"/>
+      </w:pPr>
+      <w:r>
+        <w:t>mientras k &lt; 2</w:t>
+      </w:r>
+    </w:p>
+    <w:p>
+      <w:pPr>
+        <w:ind w:left="708" w:firstLine="708"/>
+      </w:pPr>
+      <w:r>
+        <w:t>mientras posición (</w:t>
+      </w:r>
+      <w:proofErr w:type="spellStart"/>
+      <w:proofErr w:type="gramStart"/>
+      <w:r>
+        <w:t>i,j</w:t>
+      </w:r>
+      <w:proofErr w:type="spellEnd"/>
+      <w:proofErr w:type="gramEnd"/>
+      <w:r>
+        <w:t>) en matriz no es nula</w:t>
+      </w:r>
+    </w:p>
+    <w:p>
+      <w:pPr>
+        <w:ind w:left="1416" w:firstLine="708"/>
+      </w:pPr>
+      <w:r>
         <w:t xml:space="preserve">j </w:t>
       </w:r>
       <w:r>
         <w:sym w:font="Wingdings" w:char="F0DF"/>
       </w:r>
       <w:r>
+        <w:t xml:space="preserve"> j+1</w:t>
+      </w:r>
+    </w:p>
+    <w:p>
+      <w:pPr>
+        <w:ind w:left="1416" w:firstLine="708"/>
+      </w:pPr>
+      <w:r>
+        <w:t xml:space="preserve"> </w:t>
+      </w:r>
+      <w:proofErr w:type="spellStart"/>
+      <w:r>
+        <w:t>si</w:t>
+      </w:r>
+      <w:proofErr w:type="spellEnd"/>
+      <w:r>
+        <w:t xml:space="preserve"> j &gt;</w:t>
+      </w:r>
+      <w:r>
+        <w:t>=</w:t>
+      </w:r>
+      <w:r>
+        <w:t xml:space="preserve"> </w:t>
+      </w:r>
+      <w:proofErr w:type="spellStart"/>
+      <w:r>
+        <w:t>cant</w:t>
+      </w:r>
+      <w:proofErr w:type="spellEnd"/>
+      <w:r>
+        <w:t xml:space="preserve"> columnas matriz</w:t>
+      </w:r>
+    </w:p>
+    <w:p>
+      <w:pPr>
+        <w:ind w:firstLine="708"/>
+      </w:pPr>
+      <w:r>
+        <w:tab/>
+      </w:r>
+      <w:r>
+        <w:tab/>
+      </w:r>
+      <w:r>
+        <w:tab/>
+        <w:t xml:space="preserve">i </w:t>
+      </w:r>
+      <w:r>
+        <w:sym w:font="Wingdings" w:char="F0DF"/>
+      </w:r>
+      <w:r>
+        <w:t xml:space="preserve"> i+1</w:t>
+      </w:r>
+    </w:p>
+    <w:p>
+      <w:pPr>
+        <w:ind w:firstLine="708"/>
+      </w:pPr>
+      <w:r>
+        <w:tab/>
+      </w:r>
+      <w:r>
+        <w:tab/>
+      </w:r>
+      <w:r>
+        <w:tab/>
+        <w:t xml:space="preserve">j </w:t>
+      </w:r>
+      <w:r>
+        <w:sym w:font="Wingdings" w:char="F0DF"/>
+      </w:r>
+      <w:r>
         <w:t xml:space="preserve"> 0</w:t>
       </w:r>
     </w:p>
@@ -137,20 +717,75 @@
         <w:ind w:firstLine="708"/>
       </w:pPr>
       <w:r>
-        <w:t>Enemigo: e</w:t>
-      </w:r>
-    </w:p>
-    <w:p>
-      <w:pPr>
-        <w:ind w:firstLine="708"/>
-      </w:pPr>
-      <w:r>
-        <w:t>Entero: k</w:t>
-      </w:r>
-    </w:p>
-    <w:p>
-      <w:pPr>
-        <w:ind w:firstLine="708"/>
+        <w:tab/>
+      </w:r>
+      <w:proofErr w:type="spellStart"/>
+      <w:r>
+        <w:t>e</w:t>
+      </w:r>
+      <w:proofErr w:type="spellEnd"/>
+      <w:r>
+        <w:t xml:space="preserve"> </w:t>
+      </w:r>
+      <w:r>
+        <w:sym w:font="Wingdings" w:char="F0DF"/>
+      </w:r>
+      <w:r>
+        <w:t xml:space="preserve"> nuevo Enemigo</w:t>
+      </w:r>
+    </w:p>
+    <w:p>
+      <w:pPr>
+        <w:ind w:left="708" w:firstLine="708"/>
+      </w:pPr>
+      <w:r>
+        <w:t>i</w:t>
+      </w:r>
+      <w:r>
+        <w:sym w:font="Wingdings" w:char="F0DF"/>
+      </w:r>
+      <w:r>
+        <w:t xml:space="preserve"> </w:t>
+      </w:r>
+      <w:r>
+        <w:t>nuevo Cambiante</w:t>
+      </w:r>
+    </w:p>
+    <w:p>
+      <w:pPr>
+        <w:ind w:left="708" w:firstLine="708"/>
+      </w:pPr>
+      <w:r>
+        <w:t>asociar inteligencia a enemigo</w:t>
+      </w:r>
+    </w:p>
+    <w:p>
+      <w:pPr>
+        <w:ind w:left="708" w:firstLine="708"/>
+      </w:pPr>
+      <w:r>
+        <w:t>posición (</w:t>
+      </w:r>
+      <w:proofErr w:type="spellStart"/>
+      <w:proofErr w:type="gramStart"/>
+      <w:r>
+        <w:t>i,j</w:t>
+      </w:r>
+      <w:proofErr w:type="spellEnd"/>
+      <w:proofErr w:type="gramEnd"/>
+      <w:r>
+        <w:t xml:space="preserve">) en matriz </w:t>
+      </w:r>
+      <w:r>
+        <w:sym w:font="Wingdings" w:char="F0DF"/>
+      </w:r>
+      <w:r>
+        <w:t xml:space="preserve"> e</w:t>
+      </w:r>
+    </w:p>
+    <w:p>
+      <w:pPr>
+        <w:ind w:left="708" w:firstLine="708"/>
       </w:pPr>
       <w:r>
         <w:t xml:space="preserve">k </w:t>
@@ -159,6 +794,20 @@
         <w:sym w:font="Wingdings" w:char="F0DF"/>
       </w:r>
       <w:r>
+        <w:t xml:space="preserve"> k+1</w:t>
+      </w:r>
+    </w:p>
+    <w:p>
+      <w:pPr>
+        <w:ind w:firstLine="708"/>
+      </w:pPr>
+      <w:r>
+        <w:t xml:space="preserve">k </w:t>
+      </w:r>
+      <w:r>
+        <w:sym w:font="Wingdings" w:char="F0DF"/>
+      </w:r>
+      <w:r>
         <w:t xml:space="preserve"> 0</w:t>
       </w:r>
     </w:p>
@@ -167,10 +816,7 @@
         <w:ind w:firstLine="708"/>
       </w:pPr>
       <w:r>
-        <w:t xml:space="preserve">mientras k &lt; </w:t>
-      </w:r>
-      <w:r>
-        <w:t>5</w:t>
+        <w:t>mientras k &lt; 2</w:t>
       </w:r>
     </w:p>
     <w:p>
@@ -212,8 +858,16 @@
       <w:r>
         <w:t xml:space="preserve"> </w:t>
       </w:r>
-      <w:r>
-        <w:t xml:space="preserve">si j &gt; </w:t>
+      <w:proofErr w:type="spellStart"/>
+      <w:r>
+        <w:t>si</w:t>
+      </w:r>
+      <w:proofErr w:type="spellEnd"/>
+      <w:r>
+        <w:t xml:space="preserve"> j &gt;</w:t>
+      </w:r>
+      <w:r>
+        <w:t xml:space="preserve">= </w:t>
       </w:r>
       <w:proofErr w:type="spellStart"/>
       <w:r>
@@ -236,8 +890,6 @@
       </w:r>
       <w:r>
         <w:tab/>
-      </w:r>
-      <w:r>
         <w:t xml:space="preserve">i </w:t>
       </w:r>
       <w:r>
@@ -259,8 +911,6 @@
       </w:r>
       <w:r>
         <w:tab/>
-      </w:r>
-      <w:r>
         <w:t xml:space="preserve">j </w:t>
       </w:r>
       <w:r>
@@ -272,8 +922,11 @@
     </w:p>
     <w:p>
       <w:pPr>
-        <w:ind w:left="708" w:firstLine="708"/>
-      </w:pPr>
+        <w:ind w:firstLine="708"/>
+      </w:pPr>
+      <w:r>
+        <w:tab/>
+      </w:r>
       <w:proofErr w:type="spellStart"/>
       <w:r>
         <w:t>e</w:t>
@@ -286,7 +939,54 @@
         <w:sym w:font="Wingdings" w:char="F0DF"/>
       </w:r>
       <w:r>
-        <w:t xml:space="preserve"> nuevo Kamikaze</w:t>
+        <w:t xml:space="preserve"> nuevo Enemigo</w:t>
+      </w:r>
+    </w:p>
+    <w:p>
+      <w:pPr>
+        <w:ind w:left="708" w:firstLine="708"/>
+      </w:pPr>
+      <w:r>
+        <w:t>i</w:t>
+      </w:r>
+      <w:r>
+        <w:sym w:font="Wingdings" w:char="F0DF"/>
+      </w:r>
+      <w:r>
+        <w:t xml:space="preserve"> nueva </w:t>
+      </w:r>
+      <w:r>
+        <w:t>Perdedor</w:t>
+      </w:r>
+    </w:p>
+    <w:p>
+      <w:pPr>
+        <w:ind w:left="708" w:firstLine="708"/>
+      </w:pPr>
+      <w:r>
+        <w:t xml:space="preserve">a </w:t>
+      </w:r>
+      <w:r>
+        <w:sym w:font="Wingdings" w:char="F0DF"/>
+      </w:r>
+      <w:r>
+        <w:t xml:space="preserve"> nueva Arma</w:t>
+      </w:r>
+    </w:p>
+    <w:p>
+      <w:pPr>
+        <w:ind w:left="708" w:firstLine="708"/>
+      </w:pPr>
+      <w:r>
+        <w:t>asociar inteligencia a enemigo</w:t>
+      </w:r>
+    </w:p>
+    <w:p>
+      <w:pPr>
+        <w:ind w:left="708" w:firstLine="708"/>
+      </w:pPr>
+      <w:r>
+        <w:t>asociar arma a enemigo</w:t>
       </w:r>
     </w:p>
     <w:p>
@@ -315,10 +1015,9 @@
     </w:p>
     <w:p>
       <w:pPr>
-        <w:ind w:firstLine="708"/>
-      </w:pPr>
-      <w:r>
-        <w:tab/>
+        <w:ind w:left="708" w:firstLine="708"/>
+      </w:pPr>
+      <w:r>
         <w:t xml:space="preserve">k </w:t>
       </w:r>
       <w:r>
@@ -347,10 +1046,7 @@
         <w:ind w:firstLine="708"/>
       </w:pPr>
       <w:r>
-        <w:t xml:space="preserve">mientras k&lt; </w:t>
-      </w:r>
-      <w:r>
-        <w:t>5</w:t>
+        <w:t>mientras k &lt; 2</w:t>
       </w:r>
     </w:p>
     <w:p>
@@ -389,13 +1085,19 @@
       <w:pPr>
         <w:ind w:left="1416" w:firstLine="708"/>
       </w:pPr>
+      <w:r>
+        <w:t xml:space="preserve"> </w:t>
+      </w:r>
       <w:proofErr w:type="spellStart"/>
       <w:r>
         <w:t>si</w:t>
       </w:r>
       <w:proofErr w:type="spellEnd"/>
       <w:r>
-        <w:t xml:space="preserve"> j &gt; </w:t>
+        <w:t xml:space="preserve"> j &gt;</w:t>
+      </w:r>
+      <w:r>
+        <w:t xml:space="preserve">= </w:t>
       </w:r>
       <w:proofErr w:type="spellStart"/>
       <w:r>
@@ -411,6 +1113,7 @@
         <w:ind w:firstLine="708"/>
       </w:pPr>
       <w:r>
+        <w:lastRenderedPageBreak/>
         <w:tab/>
       </w:r>
       <w:r>
@@ -450,8 +1153,11 @@
     </w:p>
     <w:p>
       <w:pPr>
-        <w:ind w:left="708" w:firstLine="708"/>
-      </w:pPr>
+        <w:ind w:firstLine="708"/>
+      </w:pPr>
+      <w:r>
+        <w:tab/>
+      </w:r>
       <w:proofErr w:type="spellStart"/>
       <w:r>
         <w:t>e</w:t>
@@ -464,15 +1170,61 @@
         <w:sym w:font="Wingdings" w:char="F0DF"/>
       </w:r>
       <w:r>
-        <w:t xml:space="preserve"> nuevo Armado</w:t>
-      </w:r>
-    </w:p>
-    <w:p>
-      <w:pPr>
-        <w:ind w:firstLine="708"/>
-      </w:pPr>
-      <w:r>
-        <w:tab/>
+        <w:t xml:space="preserve"> nuevo Enemigo</w:t>
+      </w:r>
+    </w:p>
+    <w:p>
+      <w:pPr>
+        <w:ind w:left="708" w:firstLine="708"/>
+      </w:pPr>
+      <w:r>
+        <w:t>i</w:t>
+      </w:r>
+      <w:r>
+        <w:sym w:font="Wingdings" w:char="F0DF"/>
+      </w:r>
+      <w:r>
+        <w:t xml:space="preserve"> nuev</w:t>
+      </w:r>
+      <w:r>
+        <w:t>o Bomba</w:t>
+      </w:r>
+    </w:p>
+    <w:p>
+      <w:pPr>
+        <w:ind w:left="708" w:firstLine="708"/>
+      </w:pPr>
+      <w:r>
+        <w:t xml:space="preserve">a </w:t>
+      </w:r>
+      <w:r>
+        <w:sym w:font="Wingdings" w:char="F0DF"/>
+      </w:r>
+      <w:r>
+        <w:t xml:space="preserve"> nueva Arma</w:t>
+      </w:r>
+    </w:p>
+    <w:p>
+      <w:pPr>
+        <w:ind w:left="708" w:firstLine="708"/>
+      </w:pPr>
+      <w:r>
+        <w:t>asociar inteligencia a enemigo</w:t>
+      </w:r>
+    </w:p>
+    <w:p>
+      <w:pPr>
+        <w:ind w:left="708" w:firstLine="708"/>
+      </w:pPr>
+      <w:r>
+        <w:t>asociar arma a enemigo</w:t>
+      </w:r>
+    </w:p>
+    <w:p>
+      <w:pPr>
+        <w:ind w:left="708" w:firstLine="708"/>
+      </w:pPr>
+      <w:r>
         <w:t>posición (</w:t>
       </w:r>
       <w:proofErr w:type="spellStart"/>
@@ -494,10 +1246,9 @@
     </w:p>
     <w:p>
       <w:pPr>
-        <w:ind w:firstLine="708"/>
-      </w:pPr>
-      <w:r>
-        <w:tab/>
+        <w:ind w:left="708" w:firstLine="708"/>
+      </w:pPr>
+      <w:r>
         <w:t xml:space="preserve">k </w:t>
       </w:r>
       <w:r>
@@ -511,6 +1262,11 @@
       <w:pPr>
         <w:ind w:firstLine="708"/>
       </w:pPr>
+    </w:p>
+    <w:p>
+      <w:pPr>
+        <w:ind w:firstLine="708"/>
+      </w:pPr>
       <w:r>
         <w:t>//agregar obstáculos al mapa</w:t>
       </w:r>
@@ -550,7 +1306,6 @@
         <w:ind w:firstLine="708"/>
       </w:pPr>
       <w:r>
-        <w:lastRenderedPageBreak/>
         <w:t xml:space="preserve">j </w:t>
       </w:r>
       <w:r>
@@ -581,10 +1336,7 @@
         <w:ind w:firstLine="708"/>
       </w:pPr>
       <w:r>
-        <w:t>M</w:t>
-      </w:r>
-      <w:r>
-        <w:t>ientras posición (</w:t>
+        <w:t>Mientras posición (</w:t>
       </w:r>
       <w:proofErr w:type="spellStart"/>
       <w:proofErr w:type="gramStart"/>
@@ -621,7 +1373,13 @@
       </w:r>
       <w:proofErr w:type="spellEnd"/>
       <w:r>
-        <w:t xml:space="preserve"> j &gt; </w:t>
+        <w:t xml:space="preserve"> j &gt;</w:t>
+      </w:r>
+      <w:r>
+        <w:t>=</w:t>
+      </w:r>
+      <w:r>
+        <w:t xml:space="preserve"> </w:t>
       </w:r>
       <w:proofErr w:type="spellStart"/>
       <w:r>
@@ -733,17 +1491,115 @@
         <w:sym w:font="Wingdings" w:char="F0DF"/>
       </w:r>
       <w:r>
+        <w:t xml:space="preserve"> o</w:t>
+      </w:r>
+    </w:p>
+    <w:p>
+      <w:pPr>
+        <w:ind w:firstLine="708"/>
+      </w:pPr>
+      <w:r>
+        <w:t xml:space="preserve">i </w:t>
+      </w:r>
+      <w:r>
+        <w:sym w:font="Wingdings" w:char="F0DF"/>
+      </w:r>
+      <w:r>
+        <w:t xml:space="preserve"> i-1</w:t>
+      </w:r>
+    </w:p>
+    <w:p>
+      <w:pPr>
+        <w:ind w:firstLine="708"/>
+      </w:pPr>
+      <w:r>
+        <w:t xml:space="preserve">j </w:t>
+      </w:r>
+      <w:r>
+        <w:sym w:font="Wingdings" w:char="F0DF"/>
+      </w:r>
+      <w:r>
+        <w:t xml:space="preserve"> (</w:t>
+      </w:r>
+      <w:proofErr w:type="spellStart"/>
+      <w:r>
+        <w:t>cant</w:t>
+      </w:r>
+      <w:proofErr w:type="spellEnd"/>
+      <w:r>
         <w:t xml:space="preserve"> </w:t>
       </w:r>
-      <w:r>
-        <w:t>o</w:t>
-      </w:r>
-    </w:p>
-    <w:p>
-      <w:pPr>
-        <w:ind w:firstLine="708"/>
-      </w:pPr>
-      <w:r>
+      <w:proofErr w:type="gramStart"/>
+      <w:r>
+        <w:t>columnas)/</w:t>
+      </w:r>
+      <w:proofErr w:type="gramEnd"/>
+      <w:r>
+        <w:t>2</w:t>
+      </w:r>
+    </w:p>
+    <w:p>
+      <w:pPr>
+        <w:ind w:firstLine="708"/>
+      </w:pPr>
+      <w:r>
+        <w:t>Mientras posición (</w:t>
+      </w:r>
+      <w:proofErr w:type="spellStart"/>
+      <w:proofErr w:type="gramStart"/>
+      <w:r>
+        <w:t>i,j</w:t>
+      </w:r>
+      <w:proofErr w:type="spellEnd"/>
+      <w:proofErr w:type="gramEnd"/>
+      <w:r>
+        <w:t>) en matriz no es nula</w:t>
+      </w:r>
+    </w:p>
+    <w:p>
+      <w:pPr>
+        <w:ind w:left="708" w:firstLine="708"/>
+      </w:pPr>
+      <w:r>
+        <w:t xml:space="preserve">j </w:t>
+      </w:r>
+      <w:r>
+        <w:sym w:font="Wingdings" w:char="F0DF"/>
+      </w:r>
+      <w:r>
+        <w:t xml:space="preserve"> j+1</w:t>
+      </w:r>
+    </w:p>
+    <w:p>
+      <w:pPr>
+        <w:ind w:left="708" w:firstLine="708"/>
+      </w:pPr>
+      <w:proofErr w:type="spellStart"/>
+      <w:r>
+        <w:t>si</w:t>
+      </w:r>
+      <w:proofErr w:type="spellEnd"/>
+      <w:r>
+        <w:t xml:space="preserve"> j &gt;= </w:t>
+      </w:r>
+      <w:proofErr w:type="spellStart"/>
+      <w:r>
+        <w:t>cant</w:t>
+      </w:r>
+      <w:proofErr w:type="spellEnd"/>
+      <w:r>
+        <w:t xml:space="preserve"> columnas matriz</w:t>
+      </w:r>
+    </w:p>
+    <w:p>
+      <w:pPr>
+        <w:ind w:firstLine="708"/>
+      </w:pPr>
+      <w:r>
+        <w:tab/>
+      </w:r>
+      <w:r>
+        <w:tab/>
         <w:t xml:space="preserve">i </w:t>
       </w:r>
       <w:r>
@@ -758,6 +1614,10 @@
         <w:ind w:firstLine="708"/>
       </w:pPr>
       <w:r>
+        <w:tab/>
+      </w:r>
+      <w:r>
+        <w:tab/>
         <w:t xml:space="preserve">j </w:t>
       </w:r>
       <w:r>
@@ -788,7 +1648,26 @@
         <w:ind w:firstLine="708"/>
       </w:pPr>
       <w:r>
-        <w:t>Mientras posición (</w:t>
+        <w:t xml:space="preserve">o </w:t>
+      </w:r>
+      <w:r>
+        <w:sym w:font="Wingdings" w:char="F0DF"/>
+      </w:r>
+      <w:r>
+        <w:t xml:space="preserve"> nuevo </w:t>
+      </w:r>
+      <w:proofErr w:type="spellStart"/>
+      <w:r>
+        <w:t>LluviaMolesta</w:t>
+      </w:r>
+      <w:proofErr w:type="spellEnd"/>
+    </w:p>
+    <w:p>
+      <w:pPr>
+        <w:ind w:firstLine="708"/>
+      </w:pPr>
+      <w:r>
+        <w:t>posición (</w:t>
       </w:r>
       <w:proofErr w:type="spellStart"/>
       <w:proofErr w:type="gramStart"/>
@@ -798,133 +1677,6 @@
       <w:proofErr w:type="spellEnd"/>
       <w:proofErr w:type="gramEnd"/>
       <w:r>
-        <w:t>) en matriz no es nula</w:t>
-      </w:r>
-    </w:p>
-    <w:p>
-      <w:pPr>
-        <w:ind w:left="708" w:firstLine="708"/>
-      </w:pPr>
-      <w:r>
-        <w:t xml:space="preserve">j </w:t>
-      </w:r>
-      <w:r>
-        <w:sym w:font="Wingdings" w:char="F0DF"/>
-      </w:r>
-      <w:r>
-        <w:t xml:space="preserve"> j+1</w:t>
-      </w:r>
-    </w:p>
-    <w:p>
-      <w:pPr>
-        <w:ind w:left="708" w:firstLine="708"/>
-      </w:pPr>
-      <w:proofErr w:type="spellStart"/>
-      <w:r>
-        <w:t>si</w:t>
-      </w:r>
-      <w:proofErr w:type="spellEnd"/>
-      <w:r>
-        <w:t xml:space="preserve"> j &gt;</w:t>
-      </w:r>
-      <w:r>
-        <w:t xml:space="preserve">= </w:t>
-      </w:r>
-      <w:proofErr w:type="spellStart"/>
-      <w:r>
-        <w:t>cant</w:t>
-      </w:r>
-      <w:proofErr w:type="spellEnd"/>
-      <w:r>
-        <w:t xml:space="preserve"> columnas matriz</w:t>
-      </w:r>
-    </w:p>
-    <w:p>
-      <w:pPr>
-        <w:ind w:firstLine="708"/>
-      </w:pPr>
-      <w:r>
-        <w:tab/>
-      </w:r>
-      <w:r>
-        <w:tab/>
-        <w:t xml:space="preserve">i </w:t>
-      </w:r>
-      <w:r>
-        <w:sym w:font="Wingdings" w:char="F0DF"/>
-      </w:r>
-      <w:r>
-        <w:t xml:space="preserve"> i-1</w:t>
-      </w:r>
-    </w:p>
-    <w:p>
-      <w:pPr>
-        <w:ind w:firstLine="708"/>
-      </w:pPr>
-      <w:r>
-        <w:tab/>
-      </w:r>
-      <w:r>
-        <w:tab/>
-        <w:t xml:space="preserve">j </w:t>
-      </w:r>
-      <w:r>
-        <w:sym w:font="Wingdings" w:char="F0DF"/>
-      </w:r>
-      <w:r>
-        <w:t xml:space="preserve"> (</w:t>
-      </w:r>
-      <w:proofErr w:type="spellStart"/>
-      <w:r>
-        <w:t>cant</w:t>
-      </w:r>
-      <w:proofErr w:type="spellEnd"/>
-      <w:r>
-        <w:t xml:space="preserve"> </w:t>
-      </w:r>
-      <w:proofErr w:type="gramStart"/>
-      <w:r>
-        <w:t>columnas)/</w:t>
-      </w:r>
-      <w:proofErr w:type="gramEnd"/>
-      <w:r>
-        <w:t>2</w:t>
-      </w:r>
-    </w:p>
-    <w:p>
-      <w:pPr>
-        <w:ind w:firstLine="708"/>
-      </w:pPr>
-      <w:r>
-        <w:t xml:space="preserve">o </w:t>
-      </w:r>
-      <w:r>
-        <w:sym w:font="Wingdings" w:char="F0DF"/>
-      </w:r>
-      <w:r>
-        <w:t xml:space="preserve"> nuevo </w:t>
-      </w:r>
-      <w:proofErr w:type="spellStart"/>
-      <w:r>
-        <w:t>LluviaMolesta</w:t>
-      </w:r>
-      <w:proofErr w:type="spellEnd"/>
-    </w:p>
-    <w:p>
-      <w:pPr>
-        <w:ind w:firstLine="708"/>
-      </w:pPr>
-      <w:r>
-        <w:t>posición (</w:t>
-      </w:r>
-      <w:proofErr w:type="spellStart"/>
-      <w:proofErr w:type="gramStart"/>
-      <w:r>
-        <w:t>i,j</w:t>
-      </w:r>
-      <w:proofErr w:type="spellEnd"/>
-      <w:proofErr w:type="gramEnd"/>
-      <w:r>
         <w:t xml:space="preserve">) en matriz </w:t>
       </w:r>
       <w:r>
@@ -933,11 +1685,6 @@
       <w:r>
         <w:t xml:space="preserve"> o</w:t>
       </w:r>
-    </w:p>
-    <w:p>
-      <w:pPr>
-        <w:ind w:firstLine="708"/>
-      </w:pPr>
     </w:p>
     <w:p>
       <w:pPr>

</xml_diff>